<commit_message>
Diagramas do projeto, Caso Uso, Atividade, Classe e Objeto
</commit_message>
<xml_diff>
--- a/DiagramasUML/Caso_De_Uso_Descritivo-UC003.docx
+++ b/DiagramasUML/Caso_De_Uso_Descritivo-UC003.docx
@@ -103,14 +103,7 @@
                 <w:b/>
                 <w:bCs/>
               </w:rPr>
-              <w:t>UC00</w:t>
-            </w:r>
-            <w:r>
-              <w:rPr>
-                <w:b/>
-                <w:bCs/>
-              </w:rPr>
-              <w:t>3</w:t>
+              <w:t>UC003</w:t>
             </w:r>
             <w:r>
               <w:rPr>
@@ -123,20 +116,7 @@
                 <w:szCs w:val="24"/>
                 <w:lang w:val="pt-BR" w:eastAsia="zh-CN" w:bidi="hi-IN"/>
               </w:rPr>
-              <w:t>– E</w:t>
-            </w:r>
-            <w:r>
-              <w:rPr>
-                <w:rFonts w:eastAsia="LiberationSans" w:cs="Arial"/>
-                <w:b/>
-                <w:bCs/>
-                <w:color w:val="auto"/>
-                <w:kern w:val="2"/>
-                <w:sz w:val="24"/>
-                <w:szCs w:val="24"/>
-                <w:lang w:val="pt-BR" w:eastAsia="zh-CN" w:bidi="hi-IN"/>
-              </w:rPr>
-              <w:t>nviar indicação de conteúdos</w:t>
+              <w:t>– Enviar indicação de conteúdos</w:t>
             </w:r>
           </w:p>
         </w:tc>
@@ -385,7 +365,118 @@
                 <w:szCs w:val="24"/>
                 <w:lang w:val="pt-BR" w:eastAsia="zh-CN" w:bidi="hi-IN"/>
               </w:rPr>
-              <w:t>Título do conteúdo, descrição do cont</w:t>
+              <w:t>Título do conteúdo, descrição do conteúdo, data do conteúdo</w:t>
+            </w:r>
+          </w:p>
+        </w:tc>
+      </w:tr>
+      <w:tr>
+        <w:trPr>
+          <w:trHeight w:val="584" w:hRule="atLeast"/>
+        </w:trPr>
+        <w:tc>
+          <w:tcPr>
+            <w:tcW w:w="3120" w:type="dxa"/>
+            <w:tcBorders>
+              <w:top w:val="single" w:sz="4" w:space="0" w:color="000000"/>
+              <w:left w:val="single" w:sz="4" w:space="0" w:color="000000"/>
+              <w:bottom w:val="single" w:sz="4" w:space="0" w:color="000000"/>
+              <w:right w:val="single" w:sz="4" w:space="0" w:color="000000"/>
+            </w:tcBorders>
+            <w:shd w:color="auto" w:fill="auto" w:val="clear"/>
+          </w:tcPr>
+          <w:p>
+            <w:pPr>
+              <w:pStyle w:val="CORPO"/>
+              <w:bidi w:val="0"/>
+              <w:spacing w:before="0" w:after="120"/>
+              <w:ind w:left="143" w:hanging="0"/>
+              <w:rPr/>
+            </w:pPr>
+            <w:r>
+              <w:rPr/>
+              <w:t>Precondição</w:t>
+            </w:r>
+          </w:p>
+        </w:tc>
+        <w:tc>
+          <w:tcPr>
+            <w:tcW w:w="6944" w:type="dxa"/>
+            <w:tcBorders>
+              <w:top w:val="single" w:sz="4" w:space="0" w:color="000000"/>
+              <w:left w:val="single" w:sz="4" w:space="0" w:color="000000"/>
+              <w:bottom w:val="single" w:sz="4" w:space="0" w:color="000000"/>
+              <w:right w:val="single" w:sz="4" w:space="0" w:color="000000"/>
+            </w:tcBorders>
+            <w:shd w:color="auto" w:fill="auto" w:val="clear"/>
+          </w:tcPr>
+          <w:p>
+            <w:pPr>
+              <w:pStyle w:val="CORPO"/>
+              <w:bidi w:val="0"/>
+              <w:spacing w:before="0" w:after="120"/>
+              <w:rPr/>
+            </w:pPr>
+            <w:r>
+              <w:rPr/>
+              <w:t>Idade superior ou igual a 18 anos</w:t>
+            </w:r>
+          </w:p>
+        </w:tc>
+      </w:tr>
+      <w:tr>
+        <w:trPr>
+          <w:trHeight w:val="584" w:hRule="atLeast"/>
+        </w:trPr>
+        <w:tc>
+          <w:tcPr>
+            <w:tcW w:w="3120" w:type="dxa"/>
+            <w:tcBorders>
+              <w:top w:val="single" w:sz="4" w:space="0" w:color="000000"/>
+              <w:left w:val="single" w:sz="4" w:space="0" w:color="000000"/>
+              <w:bottom w:val="single" w:sz="4" w:space="0" w:color="000000"/>
+              <w:right w:val="single" w:sz="4" w:space="0" w:color="000000"/>
+            </w:tcBorders>
+            <w:shd w:color="auto" w:fill="auto" w:val="clear"/>
+          </w:tcPr>
+          <w:p>
+            <w:pPr>
+              <w:pStyle w:val="CORPO"/>
+              <w:bidi w:val="0"/>
+              <w:spacing w:before="0" w:after="120"/>
+              <w:ind w:left="143" w:hanging="0"/>
+              <w:rPr/>
+            </w:pPr>
+            <w:r>
+              <w:rPr/>
+              <w:t>Fluxo Principal</w:t>
+            </w:r>
+          </w:p>
+        </w:tc>
+        <w:tc>
+          <w:tcPr>
+            <w:tcW w:w="6944" w:type="dxa"/>
+            <w:tcBorders>
+              <w:top w:val="single" w:sz="4" w:space="0" w:color="000000"/>
+              <w:left w:val="single" w:sz="4" w:space="0" w:color="000000"/>
+              <w:bottom w:val="single" w:sz="4" w:space="0" w:color="000000"/>
+              <w:right w:val="single" w:sz="4" w:space="0" w:color="000000"/>
+            </w:tcBorders>
+            <w:shd w:color="auto" w:fill="auto" w:val="clear"/>
+          </w:tcPr>
+          <w:p>
+            <w:pPr>
+              <w:pStyle w:val="CORPO"/>
+              <w:numPr>
+                <w:ilvl w:val="0"/>
+                <w:numId w:val="1"/>
+              </w:numPr>
+              <w:bidi w:val="0"/>
+              <w:rPr/>
+            </w:pPr>
+            <w:r>
+              <w:rPr/>
+              <w:t xml:space="preserve">O </w:t>
             </w:r>
             <w:r>
               <w:rPr>
@@ -396,7 +487,7 @@
                 <w:szCs w:val="24"/>
                 <w:lang w:val="pt-BR" w:eastAsia="zh-CN" w:bidi="hi-IN"/>
               </w:rPr>
-              <w:t>eú</w:t>
+              <w:t xml:space="preserve">usuário acessa sua </w:t>
             </w:r>
             <w:r>
               <w:rPr>
@@ -407,7 +498,75 @@
                 <w:szCs w:val="24"/>
                 <w:lang w:val="pt-BR" w:eastAsia="zh-CN" w:bidi="hi-IN"/>
               </w:rPr>
-              <w:t>do, data do conteúdo</w:t>
+              <w:t>tela de busca por conteúdos.</w:t>
+            </w:r>
+          </w:p>
+          <w:p>
+            <w:pPr>
+              <w:pStyle w:val="CORPO"/>
+              <w:numPr>
+                <w:ilvl w:val="0"/>
+                <w:numId w:val="1"/>
+              </w:numPr>
+              <w:bidi w:val="0"/>
+              <w:rPr>
+                <w:rFonts w:ascii="Arial" w:hAnsi="Arial" w:eastAsia="LiberationSans" w:cs="Arial"/>
+              </w:rPr>
+            </w:pPr>
+            <w:r>
+              <w:rPr>
+                <w:rFonts w:eastAsia="LiberationSans" w:cs="Arial"/>
+              </w:rPr>
+              <w:t xml:space="preserve">O </w:t>
+            </w:r>
+            <w:r>
+              <w:rPr>
+                <w:rFonts w:eastAsia="LiberationSans" w:cs="Arial"/>
+                <w:color w:val="auto"/>
+                <w:kern w:val="2"/>
+                <w:sz w:val="24"/>
+                <w:szCs w:val="24"/>
+                <w:lang w:val="pt-BR" w:eastAsia="zh-CN" w:bidi="hi-IN"/>
+              </w:rPr>
+              <w:t xml:space="preserve">aplicativo </w:t>
+            </w:r>
+            <w:r>
+              <w:rPr>
+                <w:rFonts w:eastAsia="LiberationSans" w:cs="Arial"/>
+                <w:color w:val="auto"/>
+                <w:kern w:val="2"/>
+                <w:sz w:val="24"/>
+                <w:szCs w:val="24"/>
+                <w:lang w:val="pt-BR" w:eastAsia="zh-CN" w:bidi="hi-IN"/>
+              </w:rPr>
+              <w:t>exibe</w:t>
+            </w:r>
+            <w:r>
+              <w:rPr>
+                <w:rFonts w:eastAsia="LiberationSans" w:cs="Arial"/>
+                <w:color w:val="auto"/>
+                <w:kern w:val="2"/>
+                <w:sz w:val="24"/>
+                <w:szCs w:val="24"/>
+                <w:lang w:val="pt-BR" w:eastAsia="zh-CN" w:bidi="hi-IN"/>
+              </w:rPr>
+              <w:t xml:space="preserve"> sugestão de conteúdos por meio de notificações push.</w:t>
+            </w:r>
+          </w:p>
+          <w:p>
+            <w:pPr>
+              <w:pStyle w:val="CORPO"/>
+              <w:numPr>
+                <w:ilvl w:val="0"/>
+                <w:numId w:val="1"/>
+              </w:numPr>
+              <w:bidi w:val="0"/>
+              <w:spacing w:before="0" w:after="120"/>
+              <w:rPr/>
+            </w:pPr>
+            <w:r>
+              <w:rPr/>
+              <w:t>Finaliza o processo.</w:t>
             </w:r>
           </w:p>
         </w:tc>
@@ -437,7 +596,7 @@
             </w:pPr>
             <w:r>
               <w:rPr/>
-              <w:t>Precondição</w:t>
+              <w:t>Fluxo Alternativo</w:t>
             </w:r>
           </w:p>
         </w:tc>
@@ -456,69 +615,17 @@
             <w:pPr>
               <w:pStyle w:val="CORPO"/>
               <w:bidi w:val="0"/>
-              <w:spacing w:before="0" w:after="120"/>
-              <w:rPr/>
-            </w:pPr>
-            <w:r>
-              <w:rPr/>
-              <w:t>Idade superior ou igual a 18 anos</w:t>
-            </w:r>
-          </w:p>
-        </w:tc>
-      </w:tr>
-      <w:tr>
-        <w:trPr>
-          <w:trHeight w:val="584" w:hRule="atLeast"/>
-        </w:trPr>
-        <w:tc>
-          <w:tcPr>
-            <w:tcW w:w="3120" w:type="dxa"/>
-            <w:tcBorders>
-              <w:top w:val="single" w:sz="4" w:space="0" w:color="000000"/>
-              <w:left w:val="single" w:sz="4" w:space="0" w:color="000000"/>
-              <w:bottom w:val="single" w:sz="4" w:space="0" w:color="000000"/>
-              <w:right w:val="single" w:sz="4" w:space="0" w:color="000000"/>
-            </w:tcBorders>
-            <w:shd w:color="auto" w:fill="auto" w:val="clear"/>
-          </w:tcPr>
-          <w:p>
-            <w:pPr>
-              <w:pStyle w:val="CORPO"/>
-              <w:bidi w:val="0"/>
-              <w:spacing w:before="0" w:after="120"/>
-              <w:ind w:left="143" w:hanging="0"/>
-              <w:rPr/>
-            </w:pPr>
-            <w:r>
-              <w:rPr/>
-              <w:t>Fluxo Principal</w:t>
-            </w:r>
-          </w:p>
-        </w:tc>
-        <w:tc>
-          <w:tcPr>
-            <w:tcW w:w="6944" w:type="dxa"/>
-            <w:tcBorders>
-              <w:top w:val="single" w:sz="4" w:space="0" w:color="000000"/>
-              <w:left w:val="single" w:sz="4" w:space="0" w:color="000000"/>
-              <w:bottom w:val="single" w:sz="4" w:space="0" w:color="000000"/>
-              <w:right w:val="single" w:sz="4" w:space="0" w:color="000000"/>
-            </w:tcBorders>
-            <w:shd w:color="auto" w:fill="auto" w:val="clear"/>
-          </w:tcPr>
-          <w:p>
-            <w:pPr>
-              <w:pStyle w:val="CORPO"/>
-              <w:numPr>
-                <w:ilvl w:val="0"/>
-                <w:numId w:val="1"/>
-              </w:numPr>
-              <w:bidi w:val="0"/>
-              <w:rPr/>
-            </w:pPr>
-            <w:r>
-              <w:rPr/>
-              <w:t xml:space="preserve">O </w:t>
+              <w:rPr/>
+            </w:pPr>
+            <w:r>
+              <w:rPr/>
+              <w:t xml:space="preserve">No passo 1 </w:t>
+            </w:r>
+            <w:r>
+              <w:rPr>
+                <w:rFonts w:eastAsia="LiberationSans" w:cs="Arial"/>
+              </w:rPr>
+              <w:t xml:space="preserve">o usuário tem a opção de </w:t>
             </w:r>
             <w:r>
               <w:rPr>
@@ -529,26 +636,21 @@
                 <w:szCs w:val="24"/>
                 <w:lang w:val="pt-BR" w:eastAsia="zh-CN" w:bidi="hi-IN"/>
               </w:rPr>
-              <w:t>usuário acessa sua home do aplicativo, após o login.</w:t>
-            </w:r>
-          </w:p>
-          <w:p>
-            <w:pPr>
-              <w:pStyle w:val="CORPO"/>
-              <w:numPr>
-                <w:ilvl w:val="0"/>
-                <w:numId w:val="1"/>
-              </w:numPr>
-              <w:bidi w:val="0"/>
-              <w:rPr>
-                <w:rFonts w:ascii="Arial" w:hAnsi="Arial" w:eastAsia="LiberationSans" w:cs="Arial"/>
-              </w:rPr>
-            </w:pPr>
-            <w:r>
-              <w:rPr>
-                <w:rFonts w:eastAsia="LiberationSans" w:cs="Arial"/>
-              </w:rPr>
-              <w:t xml:space="preserve">O </w:t>
+              <w:t>buscar por sugestões de conteúdo clicando no botão sugestões.</w:t>
+            </w:r>
+          </w:p>
+          <w:p>
+            <w:pPr>
+              <w:pStyle w:val="CORPO"/>
+              <w:bidi w:val="0"/>
+              <w:spacing w:before="0" w:after="120"/>
+              <w:rPr/>
+            </w:pPr>
+            <w:r>
+              <w:rPr>
+                <w:rFonts w:eastAsia="LiberationSans" w:cs="Arial"/>
+              </w:rPr>
+              <w:t xml:space="preserve">Assim </w:t>
             </w:r>
             <w:r>
               <w:rPr>
@@ -559,151 +661,7 @@
                 <w:szCs w:val="24"/>
                 <w:lang w:val="pt-BR" w:eastAsia="zh-CN" w:bidi="hi-IN"/>
               </w:rPr>
-              <w:t>aplicativo envia sugestão de conteúdos por meio de notificações push.</w:t>
-            </w:r>
-          </w:p>
-          <w:p>
-            <w:pPr>
-              <w:pStyle w:val="CORPO"/>
-              <w:numPr>
-                <w:ilvl w:val="0"/>
-                <w:numId w:val="1"/>
-              </w:numPr>
-              <w:bidi w:val="0"/>
-              <w:spacing w:before="0" w:after="120"/>
-              <w:rPr/>
-            </w:pPr>
-            <w:r>
-              <w:rPr/>
-              <w:t>Finaliza o processo.</w:t>
-            </w:r>
-          </w:p>
-        </w:tc>
-      </w:tr>
-      <w:tr>
-        <w:trPr>
-          <w:trHeight w:val="584" w:hRule="atLeast"/>
-        </w:trPr>
-        <w:tc>
-          <w:tcPr>
-            <w:tcW w:w="3120" w:type="dxa"/>
-            <w:tcBorders>
-              <w:top w:val="single" w:sz="4" w:space="0" w:color="000000"/>
-              <w:left w:val="single" w:sz="4" w:space="0" w:color="000000"/>
-              <w:bottom w:val="single" w:sz="4" w:space="0" w:color="000000"/>
-              <w:right w:val="single" w:sz="4" w:space="0" w:color="000000"/>
-            </w:tcBorders>
-            <w:shd w:color="auto" w:fill="auto" w:val="clear"/>
-          </w:tcPr>
-          <w:p>
-            <w:pPr>
-              <w:pStyle w:val="CORPO"/>
-              <w:bidi w:val="0"/>
-              <w:spacing w:before="0" w:after="120"/>
-              <w:ind w:left="143" w:hanging="0"/>
-              <w:rPr/>
-            </w:pPr>
-            <w:r>
-              <w:rPr/>
-              <w:t>Fluxo Alternativo</w:t>
-            </w:r>
-          </w:p>
-        </w:tc>
-        <w:tc>
-          <w:tcPr>
-            <w:tcW w:w="6944" w:type="dxa"/>
-            <w:tcBorders>
-              <w:top w:val="single" w:sz="4" w:space="0" w:color="000000"/>
-              <w:left w:val="single" w:sz="4" w:space="0" w:color="000000"/>
-              <w:bottom w:val="single" w:sz="4" w:space="0" w:color="000000"/>
-              <w:right w:val="single" w:sz="4" w:space="0" w:color="000000"/>
-            </w:tcBorders>
-            <w:shd w:color="auto" w:fill="auto" w:val="clear"/>
-          </w:tcPr>
-          <w:p>
-            <w:pPr>
-              <w:pStyle w:val="CORPO"/>
-              <w:bidi w:val="0"/>
-              <w:rPr/>
-            </w:pPr>
-            <w:r>
-              <w:rPr/>
-              <w:t xml:space="preserve">No passo 1 </w:t>
-            </w:r>
-            <w:r>
-              <w:rPr>
-                <w:rFonts w:eastAsia="LiberationSans" w:cs="Arial"/>
-              </w:rPr>
-              <w:t xml:space="preserve">o usuário tem a opção de </w:t>
-            </w:r>
-            <w:r>
-              <w:rPr>
-                <w:rFonts w:eastAsia="LiberationSans" w:cs="Arial"/>
-                <w:color w:val="auto"/>
-                <w:kern w:val="2"/>
-                <w:sz w:val="24"/>
-                <w:szCs w:val="24"/>
-                <w:lang w:val="pt-BR" w:eastAsia="zh-CN" w:bidi="hi-IN"/>
-              </w:rPr>
-              <w:t>buscar por sugestões de conte</w:t>
-            </w:r>
-            <w:r>
-              <w:rPr>
-                <w:rFonts w:eastAsia="LiberationSans" w:cs="Arial"/>
-                <w:color w:val="auto"/>
-                <w:kern w:val="2"/>
-                <w:sz w:val="24"/>
-                <w:szCs w:val="24"/>
-                <w:lang w:val="pt-BR" w:eastAsia="zh-CN" w:bidi="hi-IN"/>
-              </w:rPr>
-              <w:t>ú</w:t>
-            </w:r>
-            <w:r>
-              <w:rPr>
-                <w:rFonts w:eastAsia="LiberationSans" w:cs="Arial"/>
-                <w:color w:val="auto"/>
-                <w:kern w:val="2"/>
-                <w:sz w:val="24"/>
-                <w:szCs w:val="24"/>
-                <w:lang w:val="pt-BR" w:eastAsia="zh-CN" w:bidi="hi-IN"/>
-              </w:rPr>
-              <w:t>do clicando no botão sugestões.</w:t>
-            </w:r>
-          </w:p>
-          <w:p>
-            <w:pPr>
-              <w:pStyle w:val="CORPO"/>
-              <w:bidi w:val="0"/>
-              <w:spacing w:before="0" w:after="120"/>
-              <w:rPr/>
-            </w:pPr>
-            <w:r>
-              <w:rPr>
-                <w:rFonts w:eastAsia="LiberationSans" w:cs="Arial"/>
-              </w:rPr>
-              <w:t xml:space="preserve">Assim </w:t>
-            </w:r>
-            <w:r>
-              <w:rPr>
-                <w:rFonts w:eastAsia="LiberationSans" w:cs="Arial"/>
-                <w:color w:val="auto"/>
-                <w:kern w:val="2"/>
-                <w:sz w:val="24"/>
-                <w:szCs w:val="24"/>
-                <w:lang w:val="pt-BR" w:eastAsia="zh-CN" w:bidi="hi-IN"/>
-              </w:rPr>
-              <w:t xml:space="preserve">o aplicativo </w:t>
-            </w:r>
-            <w:r>
-              <w:rPr>
-                <w:rFonts w:eastAsia="LiberationSans" w:cs="Arial"/>
-                <w:color w:val="auto"/>
-                <w:kern w:val="2"/>
-                <w:sz w:val="24"/>
-                <w:szCs w:val="24"/>
-                <w:lang w:val="pt-BR" w:eastAsia="zh-CN" w:bidi="hi-IN"/>
-              </w:rPr>
-              <w:t>solicita para o usuário qual o tipo de conteúdo que ele tem interesse e o aplicativo retorna uma lista com as informações sobre os conteúdos solicitados.</w:t>
+              <w:t>o aplicativo solicita para o usuário qual o tipo de conteúdo que ele tem interesse e o aplicativo retorna uma lista com as informações sobre os conteúdos solicitados.</w:t>
             </w:r>
           </w:p>
         </w:tc>

</xml_diff>